<commit_message>
small fixes of lab4
</commit_message>
<xml_diff>
--- a/Zvit4.docx
+++ b/Zvit4.docx
@@ -272,7 +272,6 @@
           <w:rFonts w:ascii="Times New Roman" w:hAnsi="Times New Roman"/>
           <w:sz w:val="32"/>
           <w:szCs w:val="32"/>
-          <w:lang w:val="uk-UA"/>
         </w:rPr>
       </w:pPr>
     </w:p>
@@ -1131,15 +1130,13 @@
         </w:rPr>
         <w:fldChar w:fldCharType="end"/>
       </w:r>
-      <w:bookmarkStart w:id="1" w:name="_GoBack"/>
-      <w:bookmarkEnd w:id="1"/>
       <w:r>
         <w:rPr>
           <w:rFonts w:ascii="Times New Roman" w:hAnsi="Times New Roman" w:cs="Times New Roman"/>
         </w:rPr>
         <w:br w:type="page"/>
       </w:r>
-      <w:bookmarkStart w:id="2" w:name="_Toc190845268"/>
+      <w:bookmarkStart w:id="1" w:name="_Toc190845268"/>
       <w:r>
         <w:rPr>
           <w:rFonts w:ascii="Times New Roman" w:hAnsi="Times New Roman" w:cs="Times New Roman"/>
@@ -1149,7 +1146,7 @@
         <w:lastRenderedPageBreak/>
         <w:t>1 Постановка задачі</w:t>
       </w:r>
-      <w:bookmarkEnd w:id="2"/>
+      <w:bookmarkEnd w:id="1"/>
     </w:p>
     <w:p>
       <w:pPr>
@@ -1160,7 +1157,7 @@
           <w:lang w:val="uk-UA"/>
         </w:rPr>
       </w:pPr>
-      <w:bookmarkStart w:id="3" w:name="_Toc190845270"/>
+      <w:bookmarkStart w:id="2" w:name="_Toc190845270"/>
       <w:r>
         <w:rPr>
           <w:noProof/>
@@ -1471,7 +1468,7 @@
         </w:rPr>
         <w:t>язок</w:t>
       </w:r>
-      <w:bookmarkEnd w:id="3"/>
+      <w:bookmarkEnd w:id="2"/>
       <w:proofErr w:type="spellEnd"/>
     </w:p>
     <w:p>
@@ -1918,10 +1915,10 @@
           <w:lang w:val="en-US" w:eastAsia="en-US"/>
         </w:rPr>
         <w:drawing>
-          <wp:inline distT="0" distB="0" distL="0" distR="0" wp14:anchorId="45F2188C" wp14:editId="07EDA0C7">
-            <wp:extent cx="5010150" cy="4457700"/>
-            <wp:effectExtent l="0" t="0" r="0" b="0"/>
-            <wp:docPr id="11" name="Picture 11"/>
+          <wp:inline distT="0" distB="0" distL="0" distR="0" wp14:anchorId="67AB1436" wp14:editId="24436FF8">
+            <wp:extent cx="5038725" cy="4343400"/>
+            <wp:effectExtent l="0" t="0" r="9525" b="0"/>
+            <wp:docPr id="5" name="Picture 5"/>
             <wp:cNvGraphicFramePr>
               <a:graphicFrameLocks xmlns:a="http://schemas.openxmlformats.org/drawingml/2006/main" noChangeAspect="1"/>
             </wp:cNvGraphicFramePr>
@@ -1941,7 +1938,7 @@
                   <pic:spPr>
                     <a:xfrm>
                       <a:off x="0" y="0"/>
-                      <a:ext cx="5010150" cy="4457700"/>
+                      <a:ext cx="5038725" cy="4343400"/>
                     </a:xfrm>
                     <a:prstGeom prst="rect">
                       <a:avLst/>
@@ -1953,6 +1950,8 @@
           </wp:inline>
         </w:drawing>
       </w:r>
+      <w:bookmarkStart w:id="3" w:name="_GoBack"/>
+      <w:bookmarkEnd w:id="3"/>
     </w:p>
     <w:p>
       <w:pPr>

</xml_diff>